<commit_message>
feat: add NotFoundPage and ProfilePage components; enhance RegisterPage and SettingsPage with new styles and functionality; update StatisticsPage layout and design
</commit_message>
<xml_diff>
--- a/docs/Document-technique.docx
+++ b/docs/Document-technique.docx
@@ -2,6 +2,477 @@
 <file path=word/document.xml><?xml version="1.0" encoding="utf-8"?>
 <w:document xmlns:wpc="http://schemas.microsoft.com/office/word/2010/wordprocessingCanvas" xmlns:cx="http://schemas.microsoft.com/office/drawing/2014/chartex" xmlns:cx1="http://schemas.microsoft.com/office/drawing/2015/9/8/chartex" xmlns:cx2="http://schemas.microsoft.com/office/drawing/2015/10/21/chartex" xmlns:cx3="http://schemas.microsoft.com/office/drawing/2016/5/9/chartex" xmlns:cx4="http://schemas.microsoft.com/office/drawing/2016/5/10/chartex" xmlns:cx5="http://schemas.microsoft.com/office/drawing/2016/5/11/chartex" xmlns:cx6="http://schemas.microsoft.com/office/drawing/2016/5/12/chartex" xmlns:cx7="http://schemas.microsoft.com/office/drawing/2016/5/13/chartex" xmlns:cx8="http://schemas.microsoft.com/office/drawing/2016/5/14/chartex" xmlns:mc="http://schemas.openxmlformats.org/markup-compatibility/2006" xmlns:aink="http://schemas.microsoft.com/office/drawing/2016/ink" xmlns:am3d="http://schemas.microsoft.com/office/drawing/2017/model3d" xmlns:o="urn:schemas-microsoft-com:office:office" xmlns:oel="http://schemas.microsoft.com/office/2019/extlst" xmlns:r="http://schemas.openxmlformats.org/officeDocument/2006/relationships" xmlns:m="http://schemas.openxmlformats.org/officeDocument/2006/math" xmlns:v="urn:schemas-microsoft-com:vml" xmlns:wp14="http://schemas.microsoft.com/office/word/2010/wordprocessingDrawing" xmlns:wp="http://schemas.openxmlformats.org/drawingml/2006/wordprocessingDrawing" xmlns:w10="urn:schemas-microsoft-com:office:word" xmlns:w="http://schemas.openxmlformats.org/wordprocessingml/2006/main" xmlns:w14="http://schemas.microsoft.com/office/word/2010/wordml" xmlns:w15="http://schemas.microsoft.com/office/word/2012/wordml" xmlns:w16cex="http://schemas.microsoft.com/office/word/2018/wordml/cex" xmlns:w16cid="http://schemas.microsoft.com/office/word/2016/wordml/cid" xmlns:w16="http://schemas.microsoft.com/office/word/2018/wordml" xmlns:w16du="http://schemas.microsoft.com/office/word/2023/wordml/word16du" xmlns:w16sdtdh="http://schemas.microsoft.com/office/word/2020/wordml/sdtdatahash" xmlns:w16sdtfl="http://schemas.microsoft.com/office/word/2024/wordml/sdtformatlock" xmlns:w16se="http://schemas.microsoft.com/office/word/2015/wordml/symex" xmlns:wpg="http://schemas.microsoft.com/office/word/2010/wordprocessingGroup" xmlns:wpi="http://schemas.microsoft.com/office/word/2010/wordprocessingInk" xmlns:wne="http://schemas.microsoft.com/office/word/2006/wordml" xmlns:wps="http://schemas.microsoft.com/office/word/2010/wordprocessingShape" mc:Ignorable="w14 w15 w16se w16cid w16 w16cex w16sdtdh w16sdtfl w16du wp14">
   <w:body>
+    <w:p>
+      <w:pPr>
+        <w:pStyle w:val="Title"/>
+      </w:pPr>
+      <w:r>
+        <w:t>Document Technique du Projet Cloud</w:t>
+      </w:r>
+    </w:p>
+    <w:p>
+      <w:pPr>
+        <w:pStyle w:val="Subtitle"/>
+      </w:pPr>
+      <w:r>
+        <w:t>Présentation et spécifications techniques du projet réalisé par le groupe</w:t>
+      </w:r>
+    </w:p>
+    <w:p>
+      <w:pPr>
+        <w:pStyle w:val="Heading1"/>
+      </w:pPr>
+      <w:r>
+        <w:t>Informations Générales</w:t>
+      </w:r>
+    </w:p>
+    <w:p>
+      <w:r>
+        <w:t>Membres du groupe :</w:t>
+      </w:r>
+    </w:p>
+    <w:p>
+      <w:pPr>
+        <w:pStyle w:val="ListParagraph"/>
+        <w:numPr>
+          <w:ilvl w:val="0"/>
+          <w:numId w:val="1"/>
+        </w:numPr>
+      </w:pPr>
+      <w:r>
+        <w:t>ETU003113 - HARINAMBININA Ranto Luciano</w:t>
+      </w:r>
+    </w:p>
+    <w:p>
+      <w:pPr>
+        <w:pStyle w:val="ListParagraph"/>
+        <w:numPr>
+          <w:ilvl w:val="0"/>
+          <w:numId w:val="1"/>
+        </w:numPr>
+      </w:pPr>
+      <w:r>
+        <w:t>ETU003122 - MILIARASON Harentsoa Michou</w:t>
+      </w:r>
+    </w:p>
+    <w:p>
+      <w:pPr>
+        <w:pStyle w:val="ListParagraph"/>
+        <w:numPr>
+          <w:ilvl w:val="0"/>
+          <w:numId w:val="1"/>
+        </w:numPr>
+      </w:pPr>
+      <w:r>
+        <w:t>ETU003149 - RAKOTOBE Faniry Ntsoa Eva</w:t>
+      </w:r>
+    </w:p>
+    <w:p>
+      <w:pPr>
+        <w:pStyle w:val="ListParagraph"/>
+        <w:numPr>
+          <w:ilvl w:val="0"/>
+          <w:numId w:val="1"/>
+        </w:numPr>
+      </w:pPr>
+      <w:r>
+        <w:t>ETU003216 - RAZAFINDRALAMBO Izakatsimba Herana</w:t>
+      </w:r>
+    </w:p>
+    <w:p>
+      <w:pPr>
+        <w:pStyle w:val="Heading1"/>
+      </w:pPr>
+      <w:r>
+        <w:t>Introduction</w:t>
+      </w:r>
+    </w:p>
+    <w:p>
+      <w:r>
+        <w:t>Ce document présente l’architecture technique, les choix technologiques, ainsi que les principales étapes de développement du projet Cloud réalisé par le groupe susmentionné. Il a pour objectif de détailler les aspects techniques et organisationnels afin de faciliter la compréhension, la maintenance et l’évolution future du projet.</w:t>
+      </w:r>
+    </w:p>
+    <w:p>
+      <w:pPr>
+        <w:pStyle w:val="Heading2"/>
+      </w:pPr>
+      <w:r>
+        <w:t>Objectifs du Projet</w:t>
+      </w:r>
+    </w:p>
+    <w:p>
+      <w:r>
+        <w:t>L’objectif principal du projet est de concevoir et de déployer une solution basée sur le Cloud permettant de répondre à un besoin métier clairement identifié. Cette solution vise à offrir une haute disponibilité, une évolutivité dynamique, ainsi qu’une sécurité renforcée des données.</w:t>
+      </w:r>
+    </w:p>
+    <w:p>
+      <w:pPr>
+        <w:pStyle w:val="Heading1"/>
+      </w:pPr>
+      <w:r>
+        <w:t>Architecture Technique</w:t>
+      </w:r>
+    </w:p>
+    <w:p>
+      <w:pPr>
+        <w:pStyle w:val="Heading2"/>
+      </w:pPr>
+      <w:r>
+        <w:t>Schéma d’Architecture</w:t>
+      </w:r>
+    </w:p>
+    <w:p>
+      <w:r>
+        <w:t>Le projet s’appuie sur une architecture en couches comprenant :</w:t>
+      </w:r>
+    </w:p>
+    <w:p>
+      <w:pPr>
+        <w:pStyle w:val="ListParagraph"/>
+        <w:numPr>
+          <w:ilvl w:val="0"/>
+          <w:numId w:val="2"/>
+        </w:numPr>
+      </w:pPr>
+      <w:r>
+        <w:t>Une couche frontend pour l’interface utilisateur (web ou mobile).</w:t>
+      </w:r>
+    </w:p>
+    <w:p>
+      <w:pPr>
+        <w:pStyle w:val="ListParagraph"/>
+        <w:numPr>
+          <w:ilvl w:val="0"/>
+          <w:numId w:val="2"/>
+        </w:numPr>
+      </w:pPr>
+      <w:r>
+        <w:t>Une couche backend assurant la logique métier et l’API.</w:t>
+      </w:r>
+    </w:p>
+    <w:p>
+      <w:pPr>
+        <w:pStyle w:val="ListParagraph"/>
+        <w:numPr>
+          <w:ilvl w:val="0"/>
+          <w:numId w:val="2"/>
+        </w:numPr>
+      </w:pPr>
+      <w:r>
+        <w:t>Un système de base de données hébergé dans le Cloud.</w:t>
+      </w:r>
+    </w:p>
+    <w:p>
+      <w:pPr>
+        <w:pStyle w:val="ListParagraph"/>
+        <w:numPr>
+          <w:ilvl w:val="0"/>
+          <w:numId w:val="2"/>
+        </w:numPr>
+      </w:pPr>
+      <w:r>
+        <w:t>Une infrastructure Cloud assurant le déploiement, la scalabilité et la sécurité de l’application.</w:t>
+      </w:r>
+    </w:p>
+    <w:p>
+      <w:pPr>
+        <w:pStyle w:val="Heading2"/>
+      </w:pPr>
+      <w:r>
+        <w:lastRenderedPageBreak/>
+        <w:t>Choix Technologiques</w:t>
+      </w:r>
+    </w:p>
+    <w:p>
+      <w:pPr>
+        <w:pStyle w:val="ListParagraph"/>
+        <w:numPr>
+          <w:ilvl w:val="0"/>
+          <w:numId w:val="3"/>
+        </w:numPr>
+      </w:pPr>
+      <w:r>
+        <w:t>Cloud Provider : (exemple : AWS, Azure, Google Cloud Platform)</w:t>
+      </w:r>
+    </w:p>
+    <w:p>
+      <w:pPr>
+        <w:pStyle w:val="ListParagraph"/>
+        <w:numPr>
+          <w:ilvl w:val="0"/>
+          <w:numId w:val="3"/>
+        </w:numPr>
+      </w:pPr>
+      <w:r>
+        <w:t>Backend : (exemple : Node.js, Python/Django, Java Spring Boot)</w:t>
+      </w:r>
+    </w:p>
+    <w:p>
+      <w:pPr>
+        <w:pStyle w:val="ListParagraph"/>
+        <w:numPr>
+          <w:ilvl w:val="0"/>
+          <w:numId w:val="3"/>
+        </w:numPr>
+      </w:pPr>
+      <w:r>
+        <w:t>Frontend : (exemple : React, Angular, Vue.js)</w:t>
+      </w:r>
+    </w:p>
+    <w:p>
+      <w:pPr>
+        <w:pStyle w:val="ListParagraph"/>
+        <w:numPr>
+          <w:ilvl w:val="0"/>
+          <w:numId w:val="3"/>
+        </w:numPr>
+      </w:pPr>
+      <w:r>
+        <w:t>Base de données : (exemple : PostgreSQL, MySQL, MongoDB)</w:t>
+      </w:r>
+    </w:p>
+    <w:p>
+      <w:pPr>
+        <w:pStyle w:val="ListParagraph"/>
+        <w:numPr>
+          <w:ilvl w:val="0"/>
+          <w:numId w:val="3"/>
+        </w:numPr>
+      </w:pPr>
+      <w:r>
+        <w:t>Services complémentaires : Authentification, stockage d’objets, monitoring, CI/CD</w:t>
+      </w:r>
+    </w:p>
+    <w:p>
+      <w:pPr>
+        <w:pStyle w:val="Heading1"/>
+      </w:pPr>
+      <w:r>
+        <w:t>Déroulement du Projet</w:t>
+      </w:r>
+    </w:p>
+    <w:p>
+      <w:pPr>
+        <w:pStyle w:val="Heading2"/>
+      </w:pPr>
+      <w:r>
+        <w:t>Planification</w:t>
+      </w:r>
+    </w:p>
+    <w:p>
+      <w:r>
+        <w:t>Le projet a été découpé en plusieurs phases :</w:t>
+      </w:r>
+    </w:p>
+    <w:p>
+      <w:pPr>
+        <w:pStyle w:val="ListParagraph"/>
+        <w:numPr>
+          <w:ilvl w:val="0"/>
+          <w:numId w:val="4"/>
+        </w:numPr>
+      </w:pPr>
+      <w:r>
+        <w:t>Analyse des besoins et rédaction du cahier des charges</w:t>
+      </w:r>
+    </w:p>
+    <w:p>
+      <w:pPr>
+        <w:pStyle w:val="ListParagraph"/>
+        <w:numPr>
+          <w:ilvl w:val="0"/>
+          <w:numId w:val="4"/>
+        </w:numPr>
+      </w:pPr>
+      <w:r>
+        <w:t>Conception de l’architecture technique</w:t>
+      </w:r>
+    </w:p>
+    <w:p>
+      <w:pPr>
+        <w:pStyle w:val="ListParagraph"/>
+        <w:numPr>
+          <w:ilvl w:val="0"/>
+          <w:numId w:val="4"/>
+        </w:numPr>
+      </w:pPr>
+      <w:r>
+        <w:t>Développement incrémental (sprints)</w:t>
+      </w:r>
+    </w:p>
+    <w:p>
+      <w:pPr>
+        <w:pStyle w:val="ListParagraph"/>
+        <w:numPr>
+          <w:ilvl w:val="0"/>
+          <w:numId w:val="4"/>
+        </w:numPr>
+      </w:pPr>
+      <w:r>
+        <w:t>Tests et validation</w:t>
+      </w:r>
+    </w:p>
+    <w:p>
+      <w:pPr>
+        <w:pStyle w:val="ListParagraph"/>
+        <w:numPr>
+          <w:ilvl w:val="0"/>
+          <w:numId w:val="4"/>
+        </w:numPr>
+      </w:pPr>
+      <w:r>
+        <w:t>Déploiement final sur l’infrastructure Cloud</w:t>
+      </w:r>
+    </w:p>
+    <w:p>
+      <w:pPr>
+        <w:pStyle w:val="Heading2"/>
+      </w:pPr>
+      <w:r>
+        <w:t>Méthodologie</w:t>
+      </w:r>
+    </w:p>
+    <w:p>
+      <w:r>
+        <w:t>La méthodologie agile (type Scrum) a été privilégiée pour permettre une adaptation rapide aux changements et une livraison continue des fonctionnalités. Des réunions de suivi régulières ont été organisées pour faire le point sur l’avancement et ajuster la planification si nécessaire.</w:t>
+      </w:r>
+    </w:p>
+    <w:p>
+      <w:pPr>
+        <w:pStyle w:val="Heading1"/>
+      </w:pPr>
+      <w:r>
+        <w:t>Sécurité et Conformité</w:t>
+      </w:r>
+    </w:p>
+    <w:p>
+      <w:r>
+        <w:t>La sécurité des données a été au cœur du projet avec la mise en place de :</w:t>
+      </w:r>
+    </w:p>
+    <w:p>
+      <w:pPr>
+        <w:pStyle w:val="ListParagraph"/>
+        <w:numPr>
+          <w:ilvl w:val="0"/>
+          <w:numId w:val="5"/>
+        </w:numPr>
+      </w:pPr>
+      <w:r>
+        <w:t>Mécanismes d’authentification forte</w:t>
+      </w:r>
+    </w:p>
+    <w:p>
+      <w:pPr>
+        <w:pStyle w:val="ListParagraph"/>
+        <w:numPr>
+          <w:ilvl w:val="0"/>
+          <w:numId w:val="5"/>
+        </w:numPr>
+      </w:pPr>
+      <w:r>
+        <w:t>Chiffrement des données sensibles</w:t>
+      </w:r>
+    </w:p>
+    <w:p>
+      <w:pPr>
+        <w:pStyle w:val="ListParagraph"/>
+        <w:numPr>
+          <w:ilvl w:val="0"/>
+          <w:numId w:val="5"/>
+        </w:numPr>
+      </w:pPr>
+      <w:r>
+        <w:t>Gestion des droits d’accès</w:t>
+      </w:r>
+    </w:p>
+    <w:p>
+      <w:pPr>
+        <w:pStyle w:val="ListParagraph"/>
+        <w:numPr>
+          <w:ilvl w:val="0"/>
+          <w:numId w:val="5"/>
+        </w:numPr>
+      </w:pPr>
+      <w:r>
+        <w:t>Surveillance et alertes en cas d’incident</w:t>
+      </w:r>
+    </w:p>
+    <w:p>
+      <w:r>
+        <w:t>Toutes les solutions mises en œuvre respectent les réglementations en vigueur sur la protection des données (ex : RGPD).</w:t>
+      </w:r>
+    </w:p>
+    <w:p>
+      <w:pPr>
+        <w:pStyle w:val="Heading1"/>
+      </w:pPr>
+      <w:r>
+        <w:lastRenderedPageBreak/>
+        <w:t>Conclusion</w:t>
+      </w:r>
+    </w:p>
+    <w:p>
+      <w:r>
+        <w:t>Ce document technique synthétise les aspects clés du projet Cloud mené par notre groupe. Il constitue une base pour la documentation future, l’amélioration continue et la prise en main par de nouveaux contributeurs.</w:t>
+      </w:r>
+    </w:p>
+    <w:p>
+      <w:pPr>
+        <w:pStyle w:val="Heading2"/>
+      </w:pPr>
+      <w:r>
+        <w:t>Annexes</w:t>
+      </w:r>
+    </w:p>
+    <w:p>
+      <w:pPr>
+        <w:pStyle w:val="ListParagraph"/>
+        <w:numPr>
+          <w:ilvl w:val="0"/>
+          <w:numId w:val="6"/>
+        </w:numPr>
+      </w:pPr>
+      <w:r>
+        <w:t>Diagrammes d’architecture</w:t>
+      </w:r>
+    </w:p>
+    <w:p>
+      <w:pPr>
+        <w:pStyle w:val="ListParagraph"/>
+        <w:numPr>
+          <w:ilvl w:val="0"/>
+          <w:numId w:val="6"/>
+        </w:numPr>
+      </w:pPr>
+      <w:r>
+        <w:t>Manuel d’installation et de déploiement</w:t>
+      </w:r>
+    </w:p>
+    <w:p>
+      <w:pPr>
+        <w:pStyle w:val="ListParagraph"/>
+        <w:numPr>
+          <w:ilvl w:val="0"/>
+          <w:numId w:val="6"/>
+        </w:numPr>
+      </w:pPr>
+      <w:r>
+        <w:t>Documentation des API</w:t>
+      </w:r>
+    </w:p>
+    <w:p>
+      <w:pPr>
+        <w:pStyle w:val="ListParagraph"/>
+        <w:numPr>
+          <w:ilvl w:val="0"/>
+          <w:numId w:val="6"/>
+        </w:numPr>
+      </w:pPr>
+      <w:r>
+        <w:t>Rapport de tests</w:t>
+      </w:r>
+    </w:p>
     <w:p/>
     <w:sectPr>
       <w:pgSz w:w="12240" w:h="15840"/>
@@ -11,6 +482,707 @@
     </w:sectPr>
   </w:body>
 </w:document>
+</file>
+
+<file path=word/numbering.xml><?xml version="1.0" encoding="utf-8"?>
+<w:numbering xmlns:wpc="http://schemas.microsoft.com/office/word/2010/wordprocessingCanvas" xmlns:cx="http://schemas.microsoft.com/office/drawing/2014/chartex" xmlns:cx1="http://schemas.microsoft.com/office/drawing/2015/9/8/chartex" xmlns:cx2="http://schemas.microsoft.com/office/drawing/2015/10/21/chartex" xmlns:cx3="http://schemas.microsoft.com/office/drawing/2016/5/9/chartex" xmlns:cx4="http://schemas.microsoft.com/office/drawing/2016/5/10/chartex" xmlns:cx5="http://schemas.microsoft.com/office/drawing/2016/5/11/chartex" xmlns:cx6="http://schemas.microsoft.com/office/drawing/2016/5/12/chartex" xmlns:cx7="http://schemas.microsoft.com/office/drawing/2016/5/13/chartex" xmlns:cx8="http://schemas.microsoft.com/office/drawing/2016/5/14/chartex" xmlns:mc="http://schemas.openxmlformats.org/markup-compatibility/2006" xmlns:aink="http://schemas.microsoft.com/office/drawing/2016/ink" xmlns:am3d="http://schemas.microsoft.com/office/drawing/2017/model3d" xmlns:o="urn:schemas-microsoft-com:office:office" xmlns:oel="http://schemas.microsoft.com/office/2019/extlst" xmlns:r="http://schemas.openxmlformats.org/officeDocument/2006/relationships" xmlns:m="http://schemas.openxmlformats.org/officeDocument/2006/math" xmlns:v="urn:schemas-microsoft-com:vml" xmlns:wp14="http://schemas.microsoft.com/office/word/2010/wordprocessingDrawing" xmlns:wp="http://schemas.openxmlformats.org/drawingml/2006/wordprocessingDrawing" xmlns:w10="urn:schemas-microsoft-com:office:word" xmlns:w="http://schemas.openxmlformats.org/wordprocessingml/2006/main" xmlns:w14="http://schemas.microsoft.com/office/word/2010/wordml" xmlns:w15="http://schemas.microsoft.com/office/word/2012/wordml" xmlns:w16cex="http://schemas.microsoft.com/office/word/2018/wordml/cex" xmlns:w16cid="http://schemas.microsoft.com/office/word/2016/wordml/cid" xmlns:w16="http://schemas.microsoft.com/office/word/2018/wordml" xmlns:w16du="http://schemas.microsoft.com/office/word/2023/wordml/word16du" xmlns:w16sdtdh="http://schemas.microsoft.com/office/word/2020/wordml/sdtdatahash" xmlns:w16sdtfl="http://schemas.microsoft.com/office/word/2024/wordml/sdtformatlock" xmlns:w16se="http://schemas.microsoft.com/office/word/2015/wordml/symex" xmlns:wpg="http://schemas.microsoft.com/office/word/2010/wordprocessingGroup" xmlns:wpi="http://schemas.microsoft.com/office/word/2010/wordprocessingInk" xmlns:wne="http://schemas.microsoft.com/office/word/2006/wordml" xmlns:wps="http://schemas.microsoft.com/office/word/2010/wordprocessingShape" mc:Ignorable="w14 w15 w16se w16cid w16 w16cex w16sdtdh w16sdtfl w16du wp14">
+  <w:abstractNum w:abstractNumId="0" w15:restartNumberingAfterBreak="0">
+    <w:nsid w:val="065D4476"/>
+    <w:multiLevelType w:val="multilevel"/>
+    <w:tmpl w:val="28EC6B5A"/>
+    <w:lvl w:ilvl="0">
+      <w:start w:val="1"/>
+      <w:numFmt w:val="decimal"/>
+      <w:lvlText w:val="%1."/>
+      <w:lvlJc w:val="left"/>
+      <w:pPr>
+        <w:ind w:left="720" w:hanging="360"/>
+      </w:pPr>
+      <w:rPr>
+        <w:rFonts w:hint="default"/>
+      </w:rPr>
+    </w:lvl>
+    <w:lvl w:ilvl="1" w:tentative="1">
+      <w:start w:val="1"/>
+      <w:numFmt w:val="bullet"/>
+      <w:lvlText w:val="o"/>
+      <w:lvlJc w:val="left"/>
+      <w:pPr>
+        <w:ind w:left="1440" w:hanging="360"/>
+      </w:pPr>
+      <w:rPr>
+        <w:rFonts w:ascii="Courier New" w:hAnsi="Courier New" w:hint="default"/>
+      </w:rPr>
+    </w:lvl>
+    <w:lvl w:ilvl="2" w:tentative="1">
+      <w:start w:val="1"/>
+      <w:numFmt w:val="bullet"/>
+      <w:lvlText w:val=""/>
+      <w:lvlJc w:val="left"/>
+      <w:pPr>
+        <w:ind w:left="2160" w:hanging="360"/>
+      </w:pPr>
+      <w:rPr>
+        <w:rFonts w:ascii="Wingdings" w:hAnsi="Wingdings" w:hint="default"/>
+      </w:rPr>
+    </w:lvl>
+    <w:lvl w:ilvl="3" w:tentative="1">
+      <w:start w:val="1"/>
+      <w:numFmt w:val="bullet"/>
+      <w:lvlText w:val=""/>
+      <w:lvlJc w:val="left"/>
+      <w:pPr>
+        <w:ind w:left="2880" w:hanging="360"/>
+      </w:pPr>
+      <w:rPr>
+        <w:rFonts w:ascii="Symbol" w:hAnsi="Symbol" w:hint="default"/>
+      </w:rPr>
+    </w:lvl>
+    <w:lvl w:ilvl="4" w:tentative="1">
+      <w:start w:val="1"/>
+      <w:numFmt w:val="bullet"/>
+      <w:lvlText w:val="o"/>
+      <w:lvlJc w:val="left"/>
+      <w:pPr>
+        <w:ind w:left="3600" w:hanging="360"/>
+      </w:pPr>
+      <w:rPr>
+        <w:rFonts w:ascii="Courier New" w:hAnsi="Courier New" w:hint="default"/>
+      </w:rPr>
+    </w:lvl>
+    <w:lvl w:ilvl="5" w:tentative="1">
+      <w:start w:val="1"/>
+      <w:numFmt w:val="bullet"/>
+      <w:lvlText w:val=""/>
+      <w:lvlJc w:val="left"/>
+      <w:pPr>
+        <w:ind w:left="4320" w:hanging="360"/>
+      </w:pPr>
+      <w:rPr>
+        <w:rFonts w:ascii="Wingdings" w:hAnsi="Wingdings" w:hint="default"/>
+      </w:rPr>
+    </w:lvl>
+    <w:lvl w:ilvl="6" w:tentative="1">
+      <w:start w:val="1"/>
+      <w:numFmt w:val="bullet"/>
+      <w:lvlText w:val=""/>
+      <w:lvlJc w:val="left"/>
+      <w:pPr>
+        <w:ind w:left="5040" w:hanging="360"/>
+      </w:pPr>
+      <w:rPr>
+        <w:rFonts w:ascii="Symbol" w:hAnsi="Symbol" w:hint="default"/>
+      </w:rPr>
+    </w:lvl>
+    <w:lvl w:ilvl="7" w:tentative="1">
+      <w:start w:val="1"/>
+      <w:numFmt w:val="bullet"/>
+      <w:lvlText w:val="o"/>
+      <w:lvlJc w:val="left"/>
+      <w:pPr>
+        <w:ind w:left="5760" w:hanging="360"/>
+      </w:pPr>
+      <w:rPr>
+        <w:rFonts w:ascii="Courier New" w:hAnsi="Courier New" w:hint="default"/>
+      </w:rPr>
+    </w:lvl>
+    <w:lvl w:ilvl="8" w:tentative="1">
+      <w:start w:val="1"/>
+      <w:numFmt w:val="bullet"/>
+      <w:lvlText w:val=""/>
+      <w:lvlJc w:val="left"/>
+      <w:pPr>
+        <w:ind w:left="6480" w:hanging="360"/>
+      </w:pPr>
+      <w:rPr>
+        <w:rFonts w:ascii="Wingdings" w:hAnsi="Wingdings" w:hint="default"/>
+      </w:rPr>
+    </w:lvl>
+  </w:abstractNum>
+  <w:abstractNum w:abstractNumId="1" w15:restartNumberingAfterBreak="0">
+    <w:nsid w:val="250264B7"/>
+    <w:multiLevelType w:val="hybridMultilevel"/>
+    <w:tmpl w:val="22A6A442"/>
+    <w:lvl w:ilvl="0" w:tplc="04090001">
+      <w:start w:val="1"/>
+      <w:numFmt w:val="bullet"/>
+      <w:lvlText w:val=""/>
+      <w:lvlJc w:val="left"/>
+      <w:pPr>
+        <w:ind w:left="720" w:hanging="360"/>
+      </w:pPr>
+      <w:rPr>
+        <w:rFonts w:ascii="Symbol" w:hAnsi="Symbol" w:hint="default"/>
+      </w:rPr>
+    </w:lvl>
+    <w:lvl w:ilvl="1" w:tplc="04090003" w:tentative="1">
+      <w:start w:val="1"/>
+      <w:numFmt w:val="bullet"/>
+      <w:lvlText w:val="o"/>
+      <w:lvlJc w:val="left"/>
+      <w:pPr>
+        <w:ind w:left="1440" w:hanging="360"/>
+      </w:pPr>
+      <w:rPr>
+        <w:rFonts w:ascii="Courier New" w:hAnsi="Courier New" w:hint="default"/>
+      </w:rPr>
+    </w:lvl>
+    <w:lvl w:ilvl="2" w:tplc="04090005" w:tentative="1">
+      <w:start w:val="1"/>
+      <w:numFmt w:val="bullet"/>
+      <w:lvlText w:val=""/>
+      <w:lvlJc w:val="left"/>
+      <w:pPr>
+        <w:ind w:left="2160" w:hanging="360"/>
+      </w:pPr>
+      <w:rPr>
+        <w:rFonts w:ascii="Wingdings" w:hAnsi="Wingdings" w:hint="default"/>
+      </w:rPr>
+    </w:lvl>
+    <w:lvl w:ilvl="3" w:tplc="04090001" w:tentative="1">
+      <w:start w:val="1"/>
+      <w:numFmt w:val="bullet"/>
+      <w:lvlText w:val=""/>
+      <w:lvlJc w:val="left"/>
+      <w:pPr>
+        <w:ind w:left="2880" w:hanging="360"/>
+      </w:pPr>
+      <w:rPr>
+        <w:rFonts w:ascii="Symbol" w:hAnsi="Symbol" w:hint="default"/>
+      </w:rPr>
+    </w:lvl>
+    <w:lvl w:ilvl="4" w:tplc="04090003" w:tentative="1">
+      <w:start w:val="1"/>
+      <w:numFmt w:val="bullet"/>
+      <w:lvlText w:val="o"/>
+      <w:lvlJc w:val="left"/>
+      <w:pPr>
+        <w:ind w:left="3600" w:hanging="360"/>
+      </w:pPr>
+      <w:rPr>
+        <w:rFonts w:ascii="Courier New" w:hAnsi="Courier New" w:hint="default"/>
+      </w:rPr>
+    </w:lvl>
+    <w:lvl w:ilvl="5" w:tplc="04090005" w:tentative="1">
+      <w:start w:val="1"/>
+      <w:numFmt w:val="bullet"/>
+      <w:lvlText w:val=""/>
+      <w:lvlJc w:val="left"/>
+      <w:pPr>
+        <w:ind w:left="4320" w:hanging="360"/>
+      </w:pPr>
+      <w:rPr>
+        <w:rFonts w:ascii="Wingdings" w:hAnsi="Wingdings" w:hint="default"/>
+      </w:rPr>
+    </w:lvl>
+    <w:lvl w:ilvl="6" w:tplc="04090001" w:tentative="1">
+      <w:start w:val="1"/>
+      <w:numFmt w:val="bullet"/>
+      <w:lvlText w:val=""/>
+      <w:lvlJc w:val="left"/>
+      <w:pPr>
+        <w:ind w:left="5040" w:hanging="360"/>
+      </w:pPr>
+      <w:rPr>
+        <w:rFonts w:ascii="Symbol" w:hAnsi="Symbol" w:hint="default"/>
+      </w:rPr>
+    </w:lvl>
+    <w:lvl w:ilvl="7" w:tplc="04090003" w:tentative="1">
+      <w:start w:val="1"/>
+      <w:numFmt w:val="bullet"/>
+      <w:lvlText w:val="o"/>
+      <w:lvlJc w:val="left"/>
+      <w:pPr>
+        <w:ind w:left="5760" w:hanging="360"/>
+      </w:pPr>
+      <w:rPr>
+        <w:rFonts w:ascii="Courier New" w:hAnsi="Courier New" w:hint="default"/>
+      </w:rPr>
+    </w:lvl>
+    <w:lvl w:ilvl="8" w:tplc="04090005" w:tentative="1">
+      <w:start w:val="1"/>
+      <w:numFmt w:val="bullet"/>
+      <w:lvlText w:val=""/>
+      <w:lvlJc w:val="left"/>
+      <w:pPr>
+        <w:ind w:left="6480" w:hanging="360"/>
+      </w:pPr>
+      <w:rPr>
+        <w:rFonts w:ascii="Wingdings" w:hAnsi="Wingdings" w:hint="default"/>
+      </w:rPr>
+    </w:lvl>
+  </w:abstractNum>
+  <w:abstractNum w:abstractNumId="2" w15:restartNumberingAfterBreak="0">
+    <w:nsid w:val="334929A6"/>
+    <w:multiLevelType w:val="hybridMultilevel"/>
+    <w:tmpl w:val="FA0C65A8"/>
+    <w:lvl w:ilvl="0" w:tplc="04090001">
+      <w:start w:val="1"/>
+      <w:numFmt w:val="bullet"/>
+      <w:lvlText w:val=""/>
+      <w:lvlJc w:val="left"/>
+      <w:pPr>
+        <w:ind w:left="720" w:hanging="360"/>
+      </w:pPr>
+      <w:rPr>
+        <w:rFonts w:ascii="Symbol" w:hAnsi="Symbol" w:hint="default"/>
+      </w:rPr>
+    </w:lvl>
+    <w:lvl w:ilvl="1" w:tplc="04090003" w:tentative="1">
+      <w:start w:val="1"/>
+      <w:numFmt w:val="bullet"/>
+      <w:lvlText w:val="o"/>
+      <w:lvlJc w:val="left"/>
+      <w:pPr>
+        <w:ind w:left="1440" w:hanging="360"/>
+      </w:pPr>
+      <w:rPr>
+        <w:rFonts w:ascii="Courier New" w:hAnsi="Courier New" w:hint="default"/>
+      </w:rPr>
+    </w:lvl>
+    <w:lvl w:ilvl="2" w:tplc="04090005" w:tentative="1">
+      <w:start w:val="1"/>
+      <w:numFmt w:val="bullet"/>
+      <w:lvlText w:val=""/>
+      <w:lvlJc w:val="left"/>
+      <w:pPr>
+        <w:ind w:left="2160" w:hanging="360"/>
+      </w:pPr>
+      <w:rPr>
+        <w:rFonts w:ascii="Wingdings" w:hAnsi="Wingdings" w:hint="default"/>
+      </w:rPr>
+    </w:lvl>
+    <w:lvl w:ilvl="3" w:tplc="04090001" w:tentative="1">
+      <w:start w:val="1"/>
+      <w:numFmt w:val="bullet"/>
+      <w:lvlText w:val=""/>
+      <w:lvlJc w:val="left"/>
+      <w:pPr>
+        <w:ind w:left="2880" w:hanging="360"/>
+      </w:pPr>
+      <w:rPr>
+        <w:rFonts w:ascii="Symbol" w:hAnsi="Symbol" w:hint="default"/>
+      </w:rPr>
+    </w:lvl>
+    <w:lvl w:ilvl="4" w:tplc="04090003" w:tentative="1">
+      <w:start w:val="1"/>
+      <w:numFmt w:val="bullet"/>
+      <w:lvlText w:val="o"/>
+      <w:lvlJc w:val="left"/>
+      <w:pPr>
+        <w:ind w:left="3600" w:hanging="360"/>
+      </w:pPr>
+      <w:rPr>
+        <w:rFonts w:ascii="Courier New" w:hAnsi="Courier New" w:hint="default"/>
+      </w:rPr>
+    </w:lvl>
+    <w:lvl w:ilvl="5" w:tplc="04090005" w:tentative="1">
+      <w:start w:val="1"/>
+      <w:numFmt w:val="bullet"/>
+      <w:lvlText w:val=""/>
+      <w:lvlJc w:val="left"/>
+      <w:pPr>
+        <w:ind w:left="4320" w:hanging="360"/>
+      </w:pPr>
+      <w:rPr>
+        <w:rFonts w:ascii="Wingdings" w:hAnsi="Wingdings" w:hint="default"/>
+      </w:rPr>
+    </w:lvl>
+    <w:lvl w:ilvl="6" w:tplc="04090001" w:tentative="1">
+      <w:start w:val="1"/>
+      <w:numFmt w:val="bullet"/>
+      <w:lvlText w:val=""/>
+      <w:lvlJc w:val="left"/>
+      <w:pPr>
+        <w:ind w:left="5040" w:hanging="360"/>
+      </w:pPr>
+      <w:rPr>
+        <w:rFonts w:ascii="Symbol" w:hAnsi="Symbol" w:hint="default"/>
+      </w:rPr>
+    </w:lvl>
+    <w:lvl w:ilvl="7" w:tplc="04090003" w:tentative="1">
+      <w:start w:val="1"/>
+      <w:numFmt w:val="bullet"/>
+      <w:lvlText w:val="o"/>
+      <w:lvlJc w:val="left"/>
+      <w:pPr>
+        <w:ind w:left="5760" w:hanging="360"/>
+      </w:pPr>
+      <w:rPr>
+        <w:rFonts w:ascii="Courier New" w:hAnsi="Courier New" w:hint="default"/>
+      </w:rPr>
+    </w:lvl>
+    <w:lvl w:ilvl="8" w:tplc="04090005" w:tentative="1">
+      <w:start w:val="1"/>
+      <w:numFmt w:val="bullet"/>
+      <w:lvlText w:val=""/>
+      <w:lvlJc w:val="left"/>
+      <w:pPr>
+        <w:ind w:left="6480" w:hanging="360"/>
+      </w:pPr>
+      <w:rPr>
+        <w:rFonts w:ascii="Wingdings" w:hAnsi="Wingdings" w:hint="default"/>
+      </w:rPr>
+    </w:lvl>
+  </w:abstractNum>
+  <w:abstractNum w:abstractNumId="3" w15:restartNumberingAfterBreak="0">
+    <w:nsid w:val="457C6616"/>
+    <w:multiLevelType w:val="hybridMultilevel"/>
+    <w:tmpl w:val="28828A2A"/>
+    <w:lvl w:ilvl="0" w:tplc="04090001">
+      <w:start w:val="1"/>
+      <w:numFmt w:val="bullet"/>
+      <w:lvlText w:val=""/>
+      <w:lvlJc w:val="left"/>
+      <w:pPr>
+        <w:ind w:left="720" w:hanging="360"/>
+      </w:pPr>
+      <w:rPr>
+        <w:rFonts w:ascii="Symbol" w:hAnsi="Symbol" w:hint="default"/>
+      </w:rPr>
+    </w:lvl>
+    <w:lvl w:ilvl="1" w:tplc="04090003" w:tentative="1">
+      <w:start w:val="1"/>
+      <w:numFmt w:val="bullet"/>
+      <w:lvlText w:val="o"/>
+      <w:lvlJc w:val="left"/>
+      <w:pPr>
+        <w:ind w:left="1440" w:hanging="360"/>
+      </w:pPr>
+      <w:rPr>
+        <w:rFonts w:ascii="Courier New" w:hAnsi="Courier New" w:hint="default"/>
+      </w:rPr>
+    </w:lvl>
+    <w:lvl w:ilvl="2" w:tplc="04090005" w:tentative="1">
+      <w:start w:val="1"/>
+      <w:numFmt w:val="bullet"/>
+      <w:lvlText w:val=""/>
+      <w:lvlJc w:val="left"/>
+      <w:pPr>
+        <w:ind w:left="2160" w:hanging="360"/>
+      </w:pPr>
+      <w:rPr>
+        <w:rFonts w:ascii="Wingdings" w:hAnsi="Wingdings" w:hint="default"/>
+      </w:rPr>
+    </w:lvl>
+    <w:lvl w:ilvl="3" w:tplc="04090001" w:tentative="1">
+      <w:start w:val="1"/>
+      <w:numFmt w:val="bullet"/>
+      <w:lvlText w:val=""/>
+      <w:lvlJc w:val="left"/>
+      <w:pPr>
+        <w:ind w:left="2880" w:hanging="360"/>
+      </w:pPr>
+      <w:rPr>
+        <w:rFonts w:ascii="Symbol" w:hAnsi="Symbol" w:hint="default"/>
+      </w:rPr>
+    </w:lvl>
+    <w:lvl w:ilvl="4" w:tplc="04090003" w:tentative="1">
+      <w:start w:val="1"/>
+      <w:numFmt w:val="bullet"/>
+      <w:lvlText w:val="o"/>
+      <w:lvlJc w:val="left"/>
+      <w:pPr>
+        <w:ind w:left="3600" w:hanging="360"/>
+      </w:pPr>
+      <w:rPr>
+        <w:rFonts w:ascii="Courier New" w:hAnsi="Courier New" w:hint="default"/>
+      </w:rPr>
+    </w:lvl>
+    <w:lvl w:ilvl="5" w:tplc="04090005" w:tentative="1">
+      <w:start w:val="1"/>
+      <w:numFmt w:val="bullet"/>
+      <w:lvlText w:val=""/>
+      <w:lvlJc w:val="left"/>
+      <w:pPr>
+        <w:ind w:left="4320" w:hanging="360"/>
+      </w:pPr>
+      <w:rPr>
+        <w:rFonts w:ascii="Wingdings" w:hAnsi="Wingdings" w:hint="default"/>
+      </w:rPr>
+    </w:lvl>
+    <w:lvl w:ilvl="6" w:tplc="04090001" w:tentative="1">
+      <w:start w:val="1"/>
+      <w:numFmt w:val="bullet"/>
+      <w:lvlText w:val=""/>
+      <w:lvlJc w:val="left"/>
+      <w:pPr>
+        <w:ind w:left="5040" w:hanging="360"/>
+      </w:pPr>
+      <w:rPr>
+        <w:rFonts w:ascii="Symbol" w:hAnsi="Symbol" w:hint="default"/>
+      </w:rPr>
+    </w:lvl>
+    <w:lvl w:ilvl="7" w:tplc="04090003" w:tentative="1">
+      <w:start w:val="1"/>
+      <w:numFmt w:val="bullet"/>
+      <w:lvlText w:val="o"/>
+      <w:lvlJc w:val="left"/>
+      <w:pPr>
+        <w:ind w:left="5760" w:hanging="360"/>
+      </w:pPr>
+      <w:rPr>
+        <w:rFonts w:ascii="Courier New" w:hAnsi="Courier New" w:hint="default"/>
+      </w:rPr>
+    </w:lvl>
+    <w:lvl w:ilvl="8" w:tplc="04090005" w:tentative="1">
+      <w:start w:val="1"/>
+      <w:numFmt w:val="bullet"/>
+      <w:lvlText w:val=""/>
+      <w:lvlJc w:val="left"/>
+      <w:pPr>
+        <w:ind w:left="6480" w:hanging="360"/>
+      </w:pPr>
+      <w:rPr>
+        <w:rFonts w:ascii="Wingdings" w:hAnsi="Wingdings" w:hint="default"/>
+      </w:rPr>
+    </w:lvl>
+  </w:abstractNum>
+  <w:abstractNum w:abstractNumId="4" w15:restartNumberingAfterBreak="0">
+    <w:nsid w:val="68D86D1C"/>
+    <w:multiLevelType w:val="hybridMultilevel"/>
+    <w:tmpl w:val="1192887C"/>
+    <w:lvl w:ilvl="0" w:tplc="04090001">
+      <w:start w:val="1"/>
+      <w:numFmt w:val="bullet"/>
+      <w:lvlText w:val=""/>
+      <w:lvlJc w:val="left"/>
+      <w:pPr>
+        <w:ind w:left="720" w:hanging="360"/>
+      </w:pPr>
+      <w:rPr>
+        <w:rFonts w:ascii="Symbol" w:hAnsi="Symbol" w:hint="default"/>
+      </w:rPr>
+    </w:lvl>
+    <w:lvl w:ilvl="1" w:tplc="04090003" w:tentative="1">
+      <w:start w:val="1"/>
+      <w:numFmt w:val="bullet"/>
+      <w:lvlText w:val="o"/>
+      <w:lvlJc w:val="left"/>
+      <w:pPr>
+        <w:ind w:left="1440" w:hanging="360"/>
+      </w:pPr>
+      <w:rPr>
+        <w:rFonts w:ascii="Courier New" w:hAnsi="Courier New" w:hint="default"/>
+      </w:rPr>
+    </w:lvl>
+    <w:lvl w:ilvl="2" w:tplc="04090005" w:tentative="1">
+      <w:start w:val="1"/>
+      <w:numFmt w:val="bullet"/>
+      <w:lvlText w:val=""/>
+      <w:lvlJc w:val="left"/>
+      <w:pPr>
+        <w:ind w:left="2160" w:hanging="360"/>
+      </w:pPr>
+      <w:rPr>
+        <w:rFonts w:ascii="Wingdings" w:hAnsi="Wingdings" w:hint="default"/>
+      </w:rPr>
+    </w:lvl>
+    <w:lvl w:ilvl="3" w:tplc="04090001" w:tentative="1">
+      <w:start w:val="1"/>
+      <w:numFmt w:val="bullet"/>
+      <w:lvlText w:val=""/>
+      <w:lvlJc w:val="left"/>
+      <w:pPr>
+        <w:ind w:left="2880" w:hanging="360"/>
+      </w:pPr>
+      <w:rPr>
+        <w:rFonts w:ascii="Symbol" w:hAnsi="Symbol" w:hint="default"/>
+      </w:rPr>
+    </w:lvl>
+    <w:lvl w:ilvl="4" w:tplc="04090003" w:tentative="1">
+      <w:start w:val="1"/>
+      <w:numFmt w:val="bullet"/>
+      <w:lvlText w:val="o"/>
+      <w:lvlJc w:val="left"/>
+      <w:pPr>
+        <w:ind w:left="3600" w:hanging="360"/>
+      </w:pPr>
+      <w:rPr>
+        <w:rFonts w:ascii="Courier New" w:hAnsi="Courier New" w:hint="default"/>
+      </w:rPr>
+    </w:lvl>
+    <w:lvl w:ilvl="5" w:tplc="04090005" w:tentative="1">
+      <w:start w:val="1"/>
+      <w:numFmt w:val="bullet"/>
+      <w:lvlText w:val=""/>
+      <w:lvlJc w:val="left"/>
+      <w:pPr>
+        <w:ind w:left="4320" w:hanging="360"/>
+      </w:pPr>
+      <w:rPr>
+        <w:rFonts w:ascii="Wingdings" w:hAnsi="Wingdings" w:hint="default"/>
+      </w:rPr>
+    </w:lvl>
+    <w:lvl w:ilvl="6" w:tplc="04090001" w:tentative="1">
+      <w:start w:val="1"/>
+      <w:numFmt w:val="bullet"/>
+      <w:lvlText w:val=""/>
+      <w:lvlJc w:val="left"/>
+      <w:pPr>
+        <w:ind w:left="5040" w:hanging="360"/>
+      </w:pPr>
+      <w:rPr>
+        <w:rFonts w:ascii="Symbol" w:hAnsi="Symbol" w:hint="default"/>
+      </w:rPr>
+    </w:lvl>
+    <w:lvl w:ilvl="7" w:tplc="04090003" w:tentative="1">
+      <w:start w:val="1"/>
+      <w:numFmt w:val="bullet"/>
+      <w:lvlText w:val="o"/>
+      <w:lvlJc w:val="left"/>
+      <w:pPr>
+        <w:ind w:left="5760" w:hanging="360"/>
+      </w:pPr>
+      <w:rPr>
+        <w:rFonts w:ascii="Courier New" w:hAnsi="Courier New" w:hint="default"/>
+      </w:rPr>
+    </w:lvl>
+    <w:lvl w:ilvl="8" w:tplc="04090005" w:tentative="1">
+      <w:start w:val="1"/>
+      <w:numFmt w:val="bullet"/>
+      <w:lvlText w:val=""/>
+      <w:lvlJc w:val="left"/>
+      <w:pPr>
+        <w:ind w:left="6480" w:hanging="360"/>
+      </w:pPr>
+      <w:rPr>
+        <w:rFonts w:ascii="Wingdings" w:hAnsi="Wingdings" w:hint="default"/>
+      </w:rPr>
+    </w:lvl>
+  </w:abstractNum>
+  <w:abstractNum w:abstractNumId="5" w15:restartNumberingAfterBreak="0">
+    <w:nsid w:val="6A8B361E"/>
+    <w:multiLevelType w:val="hybridMultilevel"/>
+    <w:tmpl w:val="A38CA792"/>
+    <w:lvl w:ilvl="0" w:tplc="04090001">
+      <w:start w:val="1"/>
+      <w:numFmt w:val="bullet"/>
+      <w:lvlText w:val=""/>
+      <w:lvlJc w:val="left"/>
+      <w:pPr>
+        <w:ind w:left="720" w:hanging="360"/>
+      </w:pPr>
+      <w:rPr>
+        <w:rFonts w:ascii="Symbol" w:hAnsi="Symbol" w:hint="default"/>
+      </w:rPr>
+    </w:lvl>
+    <w:lvl w:ilvl="1" w:tplc="04090003" w:tentative="1">
+      <w:start w:val="1"/>
+      <w:numFmt w:val="bullet"/>
+      <w:lvlText w:val="o"/>
+      <w:lvlJc w:val="left"/>
+      <w:pPr>
+        <w:ind w:left="1440" w:hanging="360"/>
+      </w:pPr>
+      <w:rPr>
+        <w:rFonts w:ascii="Courier New" w:hAnsi="Courier New" w:hint="default"/>
+      </w:rPr>
+    </w:lvl>
+    <w:lvl w:ilvl="2" w:tplc="04090005" w:tentative="1">
+      <w:start w:val="1"/>
+      <w:numFmt w:val="bullet"/>
+      <w:lvlText w:val=""/>
+      <w:lvlJc w:val="left"/>
+      <w:pPr>
+        <w:ind w:left="2160" w:hanging="360"/>
+      </w:pPr>
+      <w:rPr>
+        <w:rFonts w:ascii="Wingdings" w:hAnsi="Wingdings" w:hint="default"/>
+      </w:rPr>
+    </w:lvl>
+    <w:lvl w:ilvl="3" w:tplc="04090001" w:tentative="1">
+      <w:start w:val="1"/>
+      <w:numFmt w:val="bullet"/>
+      <w:lvlText w:val=""/>
+      <w:lvlJc w:val="left"/>
+      <w:pPr>
+        <w:ind w:left="2880" w:hanging="360"/>
+      </w:pPr>
+      <w:rPr>
+        <w:rFonts w:ascii="Symbol" w:hAnsi="Symbol" w:hint="default"/>
+      </w:rPr>
+    </w:lvl>
+    <w:lvl w:ilvl="4" w:tplc="04090003" w:tentative="1">
+      <w:start w:val="1"/>
+      <w:numFmt w:val="bullet"/>
+      <w:lvlText w:val="o"/>
+      <w:lvlJc w:val="left"/>
+      <w:pPr>
+        <w:ind w:left="3600" w:hanging="360"/>
+      </w:pPr>
+      <w:rPr>
+        <w:rFonts w:ascii="Courier New" w:hAnsi="Courier New" w:hint="default"/>
+      </w:rPr>
+    </w:lvl>
+    <w:lvl w:ilvl="5" w:tplc="04090005" w:tentative="1">
+      <w:start w:val="1"/>
+      <w:numFmt w:val="bullet"/>
+      <w:lvlText w:val=""/>
+      <w:lvlJc w:val="left"/>
+      <w:pPr>
+        <w:ind w:left="4320" w:hanging="360"/>
+      </w:pPr>
+      <w:rPr>
+        <w:rFonts w:ascii="Wingdings" w:hAnsi="Wingdings" w:hint="default"/>
+      </w:rPr>
+    </w:lvl>
+    <w:lvl w:ilvl="6" w:tplc="04090001" w:tentative="1">
+      <w:start w:val="1"/>
+      <w:numFmt w:val="bullet"/>
+      <w:lvlText w:val=""/>
+      <w:lvlJc w:val="left"/>
+      <w:pPr>
+        <w:ind w:left="5040" w:hanging="360"/>
+      </w:pPr>
+      <w:rPr>
+        <w:rFonts w:ascii="Symbol" w:hAnsi="Symbol" w:hint="default"/>
+      </w:rPr>
+    </w:lvl>
+    <w:lvl w:ilvl="7" w:tplc="04090003" w:tentative="1">
+      <w:start w:val="1"/>
+      <w:numFmt w:val="bullet"/>
+      <w:lvlText w:val="o"/>
+      <w:lvlJc w:val="left"/>
+      <w:pPr>
+        <w:ind w:left="5760" w:hanging="360"/>
+      </w:pPr>
+      <w:rPr>
+        <w:rFonts w:ascii="Courier New" w:hAnsi="Courier New" w:hint="default"/>
+      </w:rPr>
+    </w:lvl>
+    <w:lvl w:ilvl="8" w:tplc="04090005" w:tentative="1">
+      <w:start w:val="1"/>
+      <w:numFmt w:val="bullet"/>
+      <w:lvlText w:val=""/>
+      <w:lvlJc w:val="left"/>
+      <w:pPr>
+        <w:ind w:left="6480" w:hanging="360"/>
+      </w:pPr>
+      <w:rPr>
+        <w:rFonts w:ascii="Wingdings" w:hAnsi="Wingdings" w:hint="default"/>
+      </w:rPr>
+    </w:lvl>
+  </w:abstractNum>
+  <w:num w:numId="1" w16cid:durableId="1039401525">
+    <w:abstractNumId w:val="4"/>
+  </w:num>
+  <w:num w:numId="2" w16cid:durableId="1004625519">
+    <w:abstractNumId w:val="1"/>
+  </w:num>
+  <w:num w:numId="3" w16cid:durableId="768357984">
+    <w:abstractNumId w:val="2"/>
+  </w:num>
+  <w:num w:numId="4" w16cid:durableId="1318606987">
+    <w:abstractNumId w:val="0"/>
+  </w:num>
+  <w:num w:numId="5" w16cid:durableId="447698345">
+    <w:abstractNumId w:val="5"/>
+  </w:num>
+  <w:num w:numId="6" w16cid:durableId="347996384">
+    <w:abstractNumId w:val="3"/>
+  </w:num>
+</w:numbering>
 </file>
 
 <file path=word/styles.xml><?xml version="1.0" encoding="utf-8"?>
@@ -441,7 +1613,6 @@
     <w:next w:val="Normal"/>
     <w:link w:val="Heading2Char"/>
     <w:uiPriority w:val="9"/>
-    <w:semiHidden/>
     <w:unhideWhenUsed/>
     <w:qFormat/>
     <w:rsid w:val="00CF010F"/>
@@ -616,7 +1787,6 @@
   <w:style w:type="character" w:default="1" w:styleId="DefaultParagraphFont">
     <w:name w:val="Default Paragraph Font"/>
     <w:uiPriority w:val="1"/>
-    <w:semiHidden/>
     <w:unhideWhenUsed/>
   </w:style>
   <w:style w:type="table" w:default="1" w:styleId="TableNormal">
@@ -658,7 +1828,6 @@
     <w:basedOn w:val="DefaultParagraphFont"/>
     <w:link w:val="Heading2"/>
     <w:uiPriority w:val="9"/>
-    <w:semiHidden/>
     <w:rsid w:val="00CF010F"/>
     <w:rPr>
       <w:rFonts w:asciiTheme="majorHAnsi" w:eastAsiaTheme="majorEastAsia" w:hAnsiTheme="majorHAnsi" w:cstheme="majorBidi"/>

</xml_diff>